<commit_message>
update report with sample evaluation
</commit_message>
<xml_diff>
--- a/artifacts/ML Assignment - 2.docx
+++ b/artifacts/ML Assignment - 2.docx
@@ -150,21 +150,7 @@
             <w:rStyle w:val="Hyperlink"/>
             <w:rFonts w:ascii="Calibri" w:hAnsi="Calibri" w:cs="Calibri"/>
           </w:rPr>
-          <w:t>https://githu</w:t>
-        </w:r>
-        <w:r>
-          <w:rPr>
-            <w:rStyle w:val="Hyperlink"/>
-            <w:rFonts w:ascii="Calibri" w:hAnsi="Calibri" w:cs="Calibri"/>
-          </w:rPr>
-          <w:t>b</w:t>
-        </w:r>
-        <w:r>
-          <w:rPr>
-            <w:rStyle w:val="Hyperlink"/>
-            <w:rFonts w:ascii="Calibri" w:hAnsi="Calibri" w:cs="Calibri"/>
-          </w:rPr>
-          <w:t>.com/SuneelPodapati/ml_classification_models</w:t>
+          <w:t>https://github.com/SuneelPodapati/ml_classification_models</w:t>
         </w:r>
       </w:hyperlink>
     </w:p>
@@ -258,6 +244,7 @@
       <w:r>
         <w:rPr>
           <w:rFonts w:ascii="Calibri" w:hAnsi="Calibri" w:cs="Calibri"/>
+          <w:noProof/>
           <w:lang w:val="en-US"/>
         </w:rPr>
         <w:drawing>
@@ -4039,12 +4026,122 @@
     </w:p>
     <w:p>
       <w:pPr>
+        <w:ind w:firstLine="360"/>
+        <w:rPr>
+          <w:rFonts w:ascii="Calibri" w:hAnsi="Calibri" w:cs="Calibri"/>
+          <w:b/>
+          <w:bCs/>
+        </w:rPr>
+      </w:pPr>
+    </w:p>
+    <w:p>
+      <w:pPr>
+        <w:ind w:firstLine="360"/>
+        <w:rPr>
+          <w:rFonts w:ascii="Calibri" w:hAnsi="Calibri" w:cs="Calibri"/>
+          <w:b/>
+          <w:bCs/>
+        </w:rPr>
+      </w:pPr>
+      <w:r>
+        <w:rPr>
+          <w:rFonts w:ascii="Calibri" w:hAnsi="Calibri" w:cs="Calibri"/>
+          <w:b/>
+          <w:bCs/>
+        </w:rPr>
+        <w:t>Sample Evaluation: Random Forest</w:t>
+      </w:r>
+    </w:p>
+    <w:p>
+      <w:pPr>
         <w:ind w:left="360"/>
         <w:rPr>
           <w:rFonts w:ascii="Calibri" w:hAnsi="Calibri" w:cs="Calibri"/>
           <w:lang w:val="en-US"/>
         </w:rPr>
       </w:pPr>
+      <w:r>
+        <w:rPr>
+          <w:rFonts w:ascii="Calibri" w:hAnsi="Calibri" w:cs="Calibri"/>
+          <w:lang w:val="en-US"/>
+        </w:rPr>
+        <w:drawing>
+          <wp:inline distT="0" distB="0" distL="0" distR="0" wp14:anchorId="192D0A5A" wp14:editId="3E9D386D">
+            <wp:extent cx="2713250" cy="3343275"/>
+            <wp:effectExtent l="0" t="0" r="0" b="0"/>
+            <wp:docPr id="1859814297" name="Picture 1"/>
+            <wp:cNvGraphicFramePr>
+              <a:graphicFrameLocks xmlns:a="http://schemas.openxmlformats.org/drawingml/2006/main" noChangeAspect="1"/>
+            </wp:cNvGraphicFramePr>
+            <a:graphic xmlns:a="http://schemas.openxmlformats.org/drawingml/2006/main">
+              <a:graphicData uri="http://schemas.openxmlformats.org/drawingml/2006/picture">
+                <pic:pic xmlns:pic="http://schemas.openxmlformats.org/drawingml/2006/picture">
+                  <pic:nvPicPr>
+                    <pic:cNvPr id="1859814297" name=""/>
+                    <pic:cNvPicPr/>
+                  </pic:nvPicPr>
+                  <pic:blipFill>
+                    <a:blip r:embed="rId10"/>
+                    <a:stretch>
+                      <a:fillRect/>
+                    </a:stretch>
+                  </pic:blipFill>
+                  <pic:spPr>
+                    <a:xfrm>
+                      <a:off x="0" y="0"/>
+                      <a:ext cx="2725857" cy="3358810"/>
+                    </a:xfrm>
+                    <a:prstGeom prst="rect">
+                      <a:avLst/>
+                    </a:prstGeom>
+                  </pic:spPr>
+                </pic:pic>
+              </a:graphicData>
+            </a:graphic>
+          </wp:inline>
+        </w:drawing>
+      </w:r>
+      <w:r>
+        <w:rPr>
+          <w:rFonts w:ascii="Calibri" w:hAnsi="Calibri" w:cs="Calibri"/>
+          <w:lang w:val="en-US"/>
+        </w:rPr>
+        <w:drawing>
+          <wp:inline distT="0" distB="0" distL="0" distR="0" wp14:anchorId="50E74F13" wp14:editId="72328677">
+            <wp:extent cx="2381250" cy="3346450"/>
+            <wp:effectExtent l="0" t="0" r="0" b="6350"/>
+            <wp:docPr id="276294670" name="Picture 1"/>
+            <wp:cNvGraphicFramePr>
+              <a:graphicFrameLocks xmlns:a="http://schemas.openxmlformats.org/drawingml/2006/main" noChangeAspect="1"/>
+            </wp:cNvGraphicFramePr>
+            <a:graphic xmlns:a="http://schemas.openxmlformats.org/drawingml/2006/main">
+              <a:graphicData uri="http://schemas.openxmlformats.org/drawingml/2006/picture">
+                <pic:pic xmlns:pic="http://schemas.openxmlformats.org/drawingml/2006/picture">
+                  <pic:nvPicPr>
+                    <pic:cNvPr id="276294670" name=""/>
+                    <pic:cNvPicPr/>
+                  </pic:nvPicPr>
+                  <pic:blipFill>
+                    <a:blip r:embed="rId11"/>
+                    <a:stretch>
+                      <a:fillRect/>
+                    </a:stretch>
+                  </pic:blipFill>
+                  <pic:spPr>
+                    <a:xfrm>
+                      <a:off x="0" y="0"/>
+                      <a:ext cx="2403343" cy="3377498"/>
+                    </a:xfrm>
+                    <a:prstGeom prst="rect">
+                      <a:avLst/>
+                    </a:prstGeom>
+                  </pic:spPr>
+                </pic:pic>
+              </a:graphicData>
+            </a:graphic>
+          </wp:inline>
+        </w:drawing>
+      </w:r>
     </w:p>
     <w:sectPr>
       <w:pgSz w:w="11906" w:h="16838"/>
@@ -5480,6 +5577,7 @@
   <w:style w:type="character" w:default="1" w:styleId="DefaultParagraphFont">
     <w:name w:val="Default Paragraph Font"/>
     <w:uiPriority w:val="1"/>
+    <w:semiHidden/>
     <w:unhideWhenUsed/>
   </w:style>
   <w:style w:type="table" w:default="1" w:styleId="TableNormal">

</xml_diff>